<commit_message>
for the Molecule object, added the ability of printing xyz coordinate data in Angstrom, as well as in Bohr units
</commit_message>
<xml_diff>
--- a/thermodynamics/notebooks/vibrations_documentation.docx
+++ b/thermodynamics/notebooks/vibrations_documentation.docx
@@ -2905,16 +2905,7 @@
               <w:sz w:val="21"/>
               <w:szCs w:val="21"/>
             </w:rPr>
-            <m:t>h</m:t>
-          </m:r>
-          <m:r>
-            <w:rPr>
-              <w:rFonts w:ascii="Cambria Math" w:hAnsi="Cambria Math" w:cs="Arial"/>
-              <w:color w:val="000000"/>
-              <w:sz w:val="21"/>
-              <w:szCs w:val="21"/>
-            </w:rPr>
-            <m:t>υ</m:t>
+            <m:t>hυ</m:t>
           </m:r>
           <m:r>
             <m:rPr>
@@ -3324,14 +3315,12 @@
           </m:nary>
         </m:oMath>
       </m:oMathPara>
-      <w:bookmarkStart w:id="0" w:name="_GoBack"/>
-      <w:bookmarkEnd w:id="0"/>
     </w:p>
     <w:p>
       <w:r>
         <w:t xml:space="preserve">Which is a </w:t>
       </w:r>
-      <w:hyperlink r:id="rId4" w:history="1">
+      <w:hyperlink r:id="rId5" w:history="1">
         <w:r>
           <w:rPr>
             <w:rStyle w:val="Hyperlink"/>
@@ -3398,16 +3387,7 @@
                 <w:sz w:val="21"/>
                 <w:szCs w:val="21"/>
               </w:rPr>
-              <m:t>h</m:t>
-            </m:r>
-            <m:r>
-              <w:rPr>
-                <w:rFonts w:ascii="Cambria Math" w:hAnsi="Cambria Math" w:cs="Arial"/>
-                <w:color w:val="000000"/>
-                <w:sz w:val="21"/>
-                <w:szCs w:val="21"/>
-              </w:rPr>
-              <m:t>υ</m:t>
+              <m:t>hυ</m:t>
             </m:r>
           </m:num>
           <m:den>
@@ -13006,10 +12986,15 @@
       </w:r>
     </w:p>
     <w:p>
+      <w:pPr>
+        <w:rPr>
+          <w:rStyle w:val="Hyperlink"/>
+        </w:rPr>
+      </w:pPr>
       <w:r>
         <w:t xml:space="preserve">Wikipedia: </w:t>
       </w:r>
-      <w:hyperlink r:id="rId5" w:history="1">
+      <w:hyperlink r:id="rId6" w:history="1">
         <w:r>
           <w:rPr>
             <w:rStyle w:val="Hyperlink"/>
@@ -13036,6 +13021,29 @@
         </w:r>
       </w:hyperlink>
     </w:p>
+    <w:p>
+      <w:bookmarkStart w:id="0" w:name="_GoBack"/>
+      <w:bookmarkEnd w:id="0"/>
+    </w:p>
+    <w:p>
+      <w:pPr>
+        <w:ind w:left="720" w:firstLine="720"/>
+      </w:pPr>
+      <w:r>
+        <w:tab/>
+      </w:r>
+    </w:p>
+    <w:p>
+      <w:r>
+        <w:tab/>
+      </w:r>
+      <w:r>
+        <w:tab/>
+      </w:r>
+      <w:r>
+        <w:t xml:space="preserve"> </w:t>
+      </w:r>
+    </w:p>
     <w:sectPr>
       <w:pgSz w:w="12240" w:h="15840"/>
       <w:pgMar w:top="1440" w:right="1440" w:bottom="1440" w:left="1440" w:header="720" w:footer="720" w:gutter="0"/>
@@ -13044,6 +13052,103 @@
     </w:sectPr>
   </w:body>
 </w:document>
+</file>
+
+<file path=word/numbering.xml><?xml version="1.0" encoding="utf-8"?>
+<w:numbering xmlns:wpc="http://schemas.microsoft.com/office/word/2010/wordprocessingCanvas" xmlns:mc="http://schemas.openxmlformats.org/markup-compatibility/2006" xmlns:o="urn:schemas-microsoft-com:office:office" xmlns:r="http://schemas.openxmlformats.org/officeDocument/2006/relationships" xmlns:m="http://schemas.openxmlformats.org/officeDocument/2006/math" xmlns:v="urn:schemas-microsoft-com:vml" xmlns:wp14="http://schemas.microsoft.com/office/word/2010/wordprocessingDrawing" xmlns:wp="http://schemas.openxmlformats.org/drawingml/2006/wordprocessingDrawing" xmlns:w10="urn:schemas-microsoft-com:office:word" xmlns:w="http://schemas.openxmlformats.org/wordprocessingml/2006/main" xmlns:w14="http://schemas.microsoft.com/office/word/2010/wordml" xmlns:w15="http://schemas.microsoft.com/office/word/2012/wordml" xmlns:wpg="http://schemas.microsoft.com/office/word/2010/wordprocessingGroup" xmlns:wpi="http://schemas.microsoft.com/office/word/2010/wordprocessingInk" xmlns:wne="http://schemas.microsoft.com/office/word/2006/wordml" xmlns:wps="http://schemas.microsoft.com/office/word/2010/wordprocessingShape" mc:Ignorable="w14 w15 wp14">
+  <w:abstractNum w:abstractNumId="0">
+    <w:nsid w:val="1C2278E8"/>
+    <w:multiLevelType w:val="hybridMultilevel"/>
+    <w:tmpl w:val="035C5F54"/>
+    <w:lvl w:ilvl="0" w:tplc="0409000F">
+      <w:start w:val="1"/>
+      <w:numFmt w:val="decimal"/>
+      <w:lvlText w:val="%1."/>
+      <w:lvlJc w:val="left"/>
+      <w:pPr>
+        <w:ind w:left="720" w:hanging="360"/>
+      </w:pPr>
+      <w:rPr>
+        <w:rFonts w:hint="default"/>
+      </w:rPr>
+    </w:lvl>
+    <w:lvl w:ilvl="1" w:tplc="04090019" w:tentative="1">
+      <w:start w:val="1"/>
+      <w:numFmt w:val="lowerLetter"/>
+      <w:lvlText w:val="%2."/>
+      <w:lvlJc w:val="left"/>
+      <w:pPr>
+        <w:ind w:left="1440" w:hanging="360"/>
+      </w:pPr>
+    </w:lvl>
+    <w:lvl w:ilvl="2" w:tplc="0409001B" w:tentative="1">
+      <w:start w:val="1"/>
+      <w:numFmt w:val="lowerRoman"/>
+      <w:lvlText w:val="%3."/>
+      <w:lvlJc w:val="right"/>
+      <w:pPr>
+        <w:ind w:left="2160" w:hanging="180"/>
+      </w:pPr>
+    </w:lvl>
+    <w:lvl w:ilvl="3" w:tplc="0409000F" w:tentative="1">
+      <w:start w:val="1"/>
+      <w:numFmt w:val="decimal"/>
+      <w:lvlText w:val="%4."/>
+      <w:lvlJc w:val="left"/>
+      <w:pPr>
+        <w:ind w:left="2880" w:hanging="360"/>
+      </w:pPr>
+    </w:lvl>
+    <w:lvl w:ilvl="4" w:tplc="04090019" w:tentative="1">
+      <w:start w:val="1"/>
+      <w:numFmt w:val="lowerLetter"/>
+      <w:lvlText w:val="%5."/>
+      <w:lvlJc w:val="left"/>
+      <w:pPr>
+        <w:ind w:left="3600" w:hanging="360"/>
+      </w:pPr>
+    </w:lvl>
+    <w:lvl w:ilvl="5" w:tplc="0409001B" w:tentative="1">
+      <w:start w:val="1"/>
+      <w:numFmt w:val="lowerRoman"/>
+      <w:lvlText w:val="%6."/>
+      <w:lvlJc w:val="right"/>
+      <w:pPr>
+        <w:ind w:left="4320" w:hanging="180"/>
+      </w:pPr>
+    </w:lvl>
+    <w:lvl w:ilvl="6" w:tplc="0409000F" w:tentative="1">
+      <w:start w:val="1"/>
+      <w:numFmt w:val="decimal"/>
+      <w:lvlText w:val="%7."/>
+      <w:lvlJc w:val="left"/>
+      <w:pPr>
+        <w:ind w:left="5040" w:hanging="360"/>
+      </w:pPr>
+    </w:lvl>
+    <w:lvl w:ilvl="7" w:tplc="04090019" w:tentative="1">
+      <w:start w:val="1"/>
+      <w:numFmt w:val="lowerLetter"/>
+      <w:lvlText w:val="%8."/>
+      <w:lvlJc w:val="left"/>
+      <w:pPr>
+        <w:ind w:left="5760" w:hanging="360"/>
+      </w:pPr>
+    </w:lvl>
+    <w:lvl w:ilvl="8" w:tplc="0409001B" w:tentative="1">
+      <w:start w:val="1"/>
+      <w:numFmt w:val="lowerRoman"/>
+      <w:lvlText w:val="%9."/>
+      <w:lvlJc w:val="right"/>
+      <w:pPr>
+        <w:ind w:left="6480" w:hanging="180"/>
+      </w:pPr>
+    </w:lvl>
+  </w:abstractNum>
+  <w:num w:numId="1">
+    <w:abstractNumId w:val="0"/>
+  </w:num>
+</w:numbering>
 </file>
 
 <file path=word/styles.xml><?xml version="1.0" encoding="utf-8"?>
@@ -13572,6 +13677,26 @@
       <w:u w:val="single"/>
     </w:rPr>
   </w:style>
+  <w:style w:type="paragraph" w:styleId="NoSpacing">
+    <w:name w:val="No Spacing"/>
+    <w:uiPriority w:val="1"/>
+    <w:qFormat/>
+    <w:rsid w:val="005C4AB9"/>
+    <w:pPr>
+      <w:spacing w:after="0" w:line="240" w:lineRule="auto"/>
+    </w:pPr>
+  </w:style>
+  <w:style w:type="paragraph" w:styleId="ListParagraph">
+    <w:name w:val="List Paragraph"/>
+    <w:basedOn w:val="Normal"/>
+    <w:uiPriority w:val="34"/>
+    <w:qFormat/>
+    <w:rsid w:val="0045492A"/>
+    <w:pPr>
+      <w:ind w:left="720"/>
+      <w:contextualSpacing/>
+    </w:pPr>
+  </w:style>
 </w:styles>
 </file>
 

</xml_diff>